<commit_message>
Feat: Add Create new Student endpoint
</commit_message>
<xml_diff>
--- a/doc/requeriments.docx
+++ b/doc/requeriments.docx
@@ -57,7 +57,23 @@
           <w:rFonts w:ascii="Times New Roman" w:hAnsi="Times New Roman" w:cs="Times New Roman"/>
           <w:lang w:val="es-DO"/>
         </w:rPr>
-        <w:t>API RESTful para gestionar información académica básica de una institución universitaria, basada en las siguientes entidades:</w:t>
+        <w:t xml:space="preserve">API </w:t>
+      </w:r>
+      <w:proofErr w:type="spellStart"/>
+      <w:r>
+        <w:rPr>
+          <w:rFonts w:ascii="Times New Roman" w:hAnsi="Times New Roman" w:cs="Times New Roman"/>
+          <w:lang w:val="es-DO"/>
+        </w:rPr>
+        <w:t>RESTful</w:t>
+      </w:r>
+      <w:proofErr w:type="spellEnd"/>
+      <w:r>
+        <w:rPr>
+          <w:rFonts w:ascii="Times New Roman" w:hAnsi="Times New Roman" w:cs="Times New Roman"/>
+          <w:lang w:val="es-DO"/>
+        </w:rPr>
+        <w:t xml:space="preserve"> para gestionar información académica básica de una institución universitaria, basada en las siguientes entidades:</w:t>
       </w:r>
     </w:p>
     <w:p>
@@ -89,12 +105,14 @@
           <w:rFonts w:ascii="Times New Roman" w:hAnsi="Times New Roman" w:cs="Times New Roman"/>
         </w:rPr>
       </w:pPr>
+      <w:proofErr w:type="spellStart"/>
       <w:r>
         <w:rPr>
           <w:rFonts w:ascii="Times New Roman" w:hAnsi="Times New Roman" w:cs="Times New Roman"/>
         </w:rPr>
         <w:t>Academic_Record</w:t>
       </w:r>
+      <w:proofErr w:type="spellEnd"/>
     </w:p>
     <w:p>
       <w:pPr>
@@ -143,11 +161,19 @@
           <w:rFonts w:ascii="Times New Roman" w:hAnsi="Times New Roman" w:cs="Times New Roman"/>
         </w:rPr>
       </w:pPr>
-      <w:r>
-        <w:rPr>
-          <w:rFonts w:ascii="Times New Roman" w:hAnsi="Times New Roman" w:cs="Times New Roman"/>
-        </w:rPr>
-        <w:t xml:space="preserve">Catalog_Course (Subject)   </w:t>
+      <w:proofErr w:type="spellStart"/>
+      <w:r>
+        <w:rPr>
+          <w:rFonts w:ascii="Times New Roman" w:hAnsi="Times New Roman" w:cs="Times New Roman"/>
+        </w:rPr>
+        <w:t>Catalog_Course</w:t>
+      </w:r>
+      <w:proofErr w:type="spellEnd"/>
+      <w:r>
+        <w:rPr>
+          <w:rFonts w:ascii="Times New Roman" w:hAnsi="Times New Roman" w:cs="Times New Roman"/>
+        </w:rPr>
+        <w:t xml:space="preserve"> (Subject)   </w:t>
       </w:r>
     </w:p>
     <w:p>
@@ -162,12 +188,21 @@
           <w:lang w:val="es-DO"/>
         </w:rPr>
       </w:pPr>
-      <w:r>
-        <w:rPr>
-          <w:rFonts w:ascii="Times New Roman" w:hAnsi="Times New Roman" w:cs="Times New Roman"/>
-          <w:lang w:val="es-DO"/>
-        </w:rPr>
-        <w:t xml:space="preserve">Enrollment   </w:t>
+      <w:proofErr w:type="spellStart"/>
+      <w:r>
+        <w:rPr>
+          <w:rFonts w:ascii="Times New Roman" w:hAnsi="Times New Roman" w:cs="Times New Roman"/>
+          <w:lang w:val="es-DO"/>
+        </w:rPr>
+        <w:t>Enrollment</w:t>
+      </w:r>
+      <w:proofErr w:type="spellEnd"/>
+      <w:r>
+        <w:rPr>
+          <w:rFonts w:ascii="Times New Roman" w:hAnsi="Times New Roman" w:cs="Times New Roman"/>
+          <w:lang w:val="es-DO"/>
+        </w:rPr>
+        <w:t xml:space="preserve">   </w:t>
       </w:r>
     </w:p>
     <w:p>
@@ -425,113 +460,47 @@
         </w:rPr>
         <w:t xml:space="preserve"> (</w:t>
       </w:r>
-      <w:r>
-        <w:rPr>
-          <w:rFonts w:ascii="Times New Roman" w:hAnsi="Times New Roman" w:cs="Times New Roman"/>
-        </w:rPr>
-        <w:t>StudentId (PK)</w:t>
-      </w:r>
-      <w:r>
-        <w:rPr>
-          <w:rFonts w:ascii="Times New Roman" w:hAnsi="Times New Roman" w:cs="Times New Roman"/>
-        </w:rPr>
-        <w:t xml:space="preserve">, </w:t>
-      </w:r>
-      <w:r>
-        <w:rPr>
-          <w:rFonts w:ascii="Times New Roman" w:hAnsi="Times New Roman" w:cs="Times New Roman"/>
-        </w:rPr>
-        <w:t>FirstName</w:t>
-      </w:r>
-      <w:r>
-        <w:rPr>
-          <w:rFonts w:ascii="Times New Roman" w:hAnsi="Times New Roman" w:cs="Times New Roman"/>
-        </w:rPr>
-        <w:t xml:space="preserve">, </w:t>
-      </w:r>
-      <w:r>
-        <w:rPr>
-          <w:rFonts w:ascii="Times New Roman" w:hAnsi="Times New Roman" w:cs="Times New Roman"/>
-        </w:rPr>
-        <w:t>LastName</w:t>
-      </w:r>
-      <w:r>
-        <w:rPr>
-          <w:rFonts w:ascii="Times New Roman" w:hAnsi="Times New Roman" w:cs="Times New Roman"/>
-        </w:rPr>
-        <w:t xml:space="preserve">, </w:t>
-      </w:r>
+      <w:proofErr w:type="spellStart"/>
+      <w:r>
+        <w:rPr>
+          <w:rFonts w:ascii="Times New Roman" w:hAnsi="Times New Roman" w:cs="Times New Roman"/>
+        </w:rPr>
+        <w:t>StudentId</w:t>
+      </w:r>
+      <w:proofErr w:type="spellEnd"/>
+      <w:r>
+        <w:rPr>
+          <w:rFonts w:ascii="Times New Roman" w:hAnsi="Times New Roman" w:cs="Times New Roman"/>
+        </w:rPr>
+        <w:t xml:space="preserve"> (PK), FirstName, LastName, </w:t>
+      </w:r>
+      <w:proofErr w:type="spellStart"/>
       <w:r>
         <w:rPr>
           <w:rFonts w:ascii="Times New Roman" w:hAnsi="Times New Roman" w:cs="Times New Roman"/>
         </w:rPr>
         <w:t>BirthDay</w:t>
       </w:r>
-      <w:r>
-        <w:rPr>
-          <w:rFonts w:ascii="Times New Roman" w:hAnsi="Times New Roman" w:cs="Times New Roman"/>
-        </w:rPr>
-        <w:t xml:space="preserve">, </w:t>
-      </w:r>
-      <w:r>
-        <w:rPr>
-          <w:rFonts w:ascii="Times New Roman" w:hAnsi="Times New Roman" w:cs="Times New Roman"/>
-        </w:rPr>
-        <w:t>Gender</w:t>
-      </w:r>
-      <w:r>
-        <w:rPr>
-          <w:rFonts w:ascii="Times New Roman" w:hAnsi="Times New Roman" w:cs="Times New Roman"/>
-        </w:rPr>
-        <w:t>,</w:t>
-      </w:r>
-      <w:r>
-        <w:rPr>
-          <w:rFonts w:ascii="Times New Roman" w:hAnsi="Times New Roman" w:cs="Times New Roman"/>
-        </w:rPr>
-        <w:t xml:space="preserve"> Email</w:t>
-      </w:r>
-      <w:r>
-        <w:rPr>
-          <w:rFonts w:ascii="Times New Roman" w:hAnsi="Times New Roman" w:cs="Times New Roman"/>
-        </w:rPr>
-        <w:t xml:space="preserve">, </w:t>
-      </w:r>
+      <w:proofErr w:type="spellEnd"/>
+      <w:r>
+        <w:rPr>
+          <w:rFonts w:ascii="Times New Roman" w:hAnsi="Times New Roman" w:cs="Times New Roman"/>
+        </w:rPr>
+        <w:t xml:space="preserve">, Gender, Email, </w:t>
+      </w:r>
+      <w:proofErr w:type="spellStart"/>
       <w:r>
         <w:rPr>
           <w:rFonts w:ascii="Times New Roman" w:hAnsi="Times New Roman" w:cs="Times New Roman"/>
         </w:rPr>
         <w:t>PhoneNumber</w:t>
       </w:r>
-      <w:r>
-        <w:rPr>
-          <w:rFonts w:ascii="Times New Roman" w:hAnsi="Times New Roman" w:cs="Times New Roman"/>
-        </w:rPr>
-        <w:t xml:space="preserve">, </w:t>
-      </w:r>
-      <w:r>
-        <w:rPr>
-          <w:rFonts w:ascii="Times New Roman" w:hAnsi="Times New Roman" w:cs="Times New Roman"/>
-        </w:rPr>
-        <w:t>Address</w:t>
-      </w:r>
-      <w:r>
-        <w:rPr>
-          <w:rFonts w:ascii="Times New Roman" w:hAnsi="Times New Roman" w:cs="Times New Roman"/>
-        </w:rPr>
-        <w:t xml:space="preserve">, </w:t>
-      </w:r>
-      <w:r>
-        <w:rPr>
-          <w:rFonts w:ascii="Times New Roman" w:hAnsi="Times New Roman" w:cs="Times New Roman"/>
-        </w:rPr>
-        <w:t>Nationality</w:t>
-      </w:r>
-      <w:r>
-        <w:rPr>
-          <w:rFonts w:ascii="Times New Roman" w:hAnsi="Times New Roman" w:cs="Times New Roman"/>
-        </w:rPr>
-        <w:t>)</w:t>
+      <w:proofErr w:type="spellEnd"/>
+      <w:r>
+        <w:rPr>
+          <w:rFonts w:ascii="Times New Roman" w:hAnsi="Times New Roman" w:cs="Times New Roman"/>
+        </w:rPr>
+        <w:t>, Address, Nationality)</w:t>
       </w:r>
     </w:p>
     <w:p>
@@ -545,6 +514,7 @@
           <w:rFonts w:ascii="Times New Roman" w:hAnsi="Times New Roman" w:cs="Times New Roman"/>
         </w:rPr>
       </w:pPr>
+      <w:proofErr w:type="spellStart"/>
       <w:r>
         <w:rPr>
           <w:rFonts w:ascii="Times New Roman" w:hAnsi="Times New Roman" w:cs="Times New Roman"/>
@@ -553,6 +523,7 @@
         </w:rPr>
         <w:t>Academic_Record</w:t>
       </w:r>
+      <w:proofErr w:type="spellEnd"/>
       <w:r>
         <w:rPr>
           <w:rFonts w:ascii="Times New Roman" w:hAnsi="Times New Roman" w:cs="Times New Roman"/>
@@ -567,107 +538,89 @@
         </w:rPr>
         <w:t xml:space="preserve"> (</w:t>
       </w:r>
-      <w:r>
-        <w:rPr>
-          <w:rFonts w:ascii="Times New Roman" w:hAnsi="Times New Roman" w:cs="Times New Roman"/>
-        </w:rPr>
-        <w:t>RecordId (PK)</w:t>
-      </w:r>
+      <w:proofErr w:type="spellStart"/>
+      <w:r>
+        <w:rPr>
+          <w:rFonts w:ascii="Times New Roman" w:hAnsi="Times New Roman" w:cs="Times New Roman"/>
+        </w:rPr>
+        <w:t>RecordId</w:t>
+      </w:r>
+      <w:proofErr w:type="spellEnd"/>
+      <w:r>
+        <w:rPr>
+          <w:rFonts w:ascii="Times New Roman" w:hAnsi="Times New Roman" w:cs="Times New Roman"/>
+        </w:rPr>
+        <w:t xml:space="preserve"> (PK), </w:t>
+      </w:r>
+      <w:proofErr w:type="spellStart"/>
+      <w:r>
+        <w:rPr>
+          <w:rFonts w:ascii="Times New Roman" w:hAnsi="Times New Roman" w:cs="Times New Roman"/>
+        </w:rPr>
+        <w:t>StudentId</w:t>
+      </w:r>
+      <w:proofErr w:type="spellEnd"/>
+      <w:r>
+        <w:rPr>
+          <w:rFonts w:ascii="Times New Roman" w:hAnsi="Times New Roman" w:cs="Times New Roman"/>
+        </w:rPr>
+        <w:t xml:space="preserve"> (FK), Matricula, </w:t>
+      </w:r>
+      <w:proofErr w:type="spellStart"/>
+      <w:r>
+        <w:rPr>
+          <w:rFonts w:ascii="Times New Roman" w:hAnsi="Times New Roman" w:cs="Times New Roman"/>
+        </w:rPr>
+        <w:t>CareerId</w:t>
+      </w:r>
+      <w:proofErr w:type="spellEnd"/>
       <w:r>
         <w:rPr>
           <w:rFonts w:ascii="Times New Roman" w:hAnsi="Times New Roman" w:cs="Times New Roman"/>
         </w:rPr>
         <w:t xml:space="preserve">, </w:t>
       </w:r>
-      <w:r>
-        <w:rPr>
-          <w:rFonts w:ascii="Times New Roman" w:hAnsi="Times New Roman" w:cs="Times New Roman"/>
-        </w:rPr>
-        <w:t>StudentId (FK)</w:t>
-      </w:r>
+      <w:proofErr w:type="spellStart"/>
+      <w:r>
+        <w:rPr>
+          <w:rFonts w:ascii="Times New Roman" w:hAnsi="Times New Roman" w:cs="Times New Roman"/>
+        </w:rPr>
+        <w:t>FacultyId</w:t>
+      </w:r>
+      <w:proofErr w:type="spellEnd"/>
       <w:r>
         <w:rPr>
           <w:rFonts w:ascii="Times New Roman" w:hAnsi="Times New Roman" w:cs="Times New Roman"/>
         </w:rPr>
         <w:t xml:space="preserve">, </w:t>
       </w:r>
-      <w:r>
-        <w:rPr>
-          <w:rFonts w:ascii="Times New Roman" w:hAnsi="Times New Roman" w:cs="Times New Roman"/>
-        </w:rPr>
-        <w:t>Matricula</w:t>
-      </w:r>
-      <w:r>
-        <w:rPr>
-          <w:rFonts w:ascii="Times New Roman" w:hAnsi="Times New Roman" w:cs="Times New Roman"/>
-        </w:rPr>
-        <w:t xml:space="preserve">, </w:t>
-      </w:r>
-      <w:r>
-        <w:rPr>
-          <w:rFonts w:ascii="Times New Roman" w:hAnsi="Times New Roman" w:cs="Times New Roman"/>
-        </w:rPr>
-        <w:t>CareerId</w:t>
-      </w:r>
-      <w:r>
-        <w:rPr>
-          <w:rFonts w:ascii="Times New Roman" w:hAnsi="Times New Roman" w:cs="Times New Roman"/>
-        </w:rPr>
-        <w:t xml:space="preserve">, </w:t>
-      </w:r>
-      <w:r>
-        <w:rPr>
-          <w:rFonts w:ascii="Times New Roman" w:hAnsi="Times New Roman" w:cs="Times New Roman"/>
-        </w:rPr>
-        <w:t>FacultyId</w:t>
-      </w:r>
-      <w:r>
-        <w:rPr>
-          <w:rFonts w:ascii="Times New Roman" w:hAnsi="Times New Roman" w:cs="Times New Roman"/>
-        </w:rPr>
-        <w:t xml:space="preserve">, </w:t>
-      </w:r>
+      <w:proofErr w:type="spellStart"/>
       <w:r>
         <w:rPr>
           <w:rFonts w:ascii="Times New Roman" w:hAnsi="Times New Roman" w:cs="Times New Roman"/>
         </w:rPr>
         <w:t>YearEnrollment</w:t>
       </w:r>
+      <w:proofErr w:type="spellEnd"/>
       <w:r>
         <w:rPr>
           <w:rFonts w:ascii="Times New Roman" w:hAnsi="Times New Roman" w:cs="Times New Roman"/>
         </w:rPr>
         <w:t xml:space="preserve">¸ </w:t>
       </w:r>
+      <w:proofErr w:type="spellStart"/>
       <w:r>
         <w:rPr>
           <w:rFonts w:ascii="Times New Roman" w:hAnsi="Times New Roman" w:cs="Times New Roman"/>
         </w:rPr>
         <w:t>CurrentPeriod</w:t>
       </w:r>
-      <w:r>
-        <w:rPr>
-          <w:rFonts w:ascii="Times New Roman" w:hAnsi="Times New Roman" w:cs="Times New Roman"/>
-        </w:rPr>
-        <w:t xml:space="preserve">, </w:t>
-      </w:r>
-      <w:r>
-        <w:rPr>
-          <w:rFonts w:ascii="Times New Roman" w:hAnsi="Times New Roman" w:cs="Times New Roman"/>
-        </w:rPr>
-        <w:t>Average</w:t>
-      </w:r>
-      <w:r>
-        <w:rPr>
-          <w:rFonts w:ascii="Times New Roman" w:hAnsi="Times New Roman" w:cs="Times New Roman"/>
-        </w:rPr>
-        <w:t xml:space="preserve">, </w:t>
-      </w:r>
-      <w:r>
-        <w:rPr>
-          <w:rFonts w:ascii="Times New Roman" w:hAnsi="Times New Roman" w:cs="Times New Roman"/>
-        </w:rPr>
-        <w:t>State</w:t>
+      <w:proofErr w:type="spellEnd"/>
+      <w:r>
+        <w:rPr>
+          <w:rFonts w:ascii="Times New Roman" w:hAnsi="Times New Roman" w:cs="Times New Roman"/>
+        </w:rPr>
+        <w:t>, Average, State</w:t>
       </w:r>
     </w:p>
     <w:p>
@@ -687,15 +640,7 @@
           <w:b/>
           <w:bCs/>
         </w:rPr>
-        <w:t>Professor</w:t>
-      </w:r>
-      <w:r>
-        <w:rPr>
-          <w:rFonts w:ascii="Times New Roman" w:hAnsi="Times New Roman" w:cs="Times New Roman"/>
-          <w:b/>
-          <w:bCs/>
-        </w:rPr>
-        <w:t>:</w:t>
+        <w:t>Professor:</w:t>
       </w:r>
       <w:r>
         <w:rPr>
@@ -703,101 +648,33 @@
         </w:rPr>
         <w:t xml:space="preserve"> (</w:t>
       </w:r>
-      <w:r>
-        <w:rPr>
-          <w:rFonts w:ascii="Times New Roman" w:hAnsi="Times New Roman" w:cs="Times New Roman"/>
-        </w:rPr>
-        <w:t>ProfessorId (PK)</w:t>
-      </w:r>
-      <w:r>
-        <w:rPr>
-          <w:rFonts w:ascii="Times New Roman" w:hAnsi="Times New Roman" w:cs="Times New Roman"/>
-        </w:rPr>
-        <w:t xml:space="preserve">, </w:t>
-      </w:r>
-      <w:r>
-        <w:rPr>
-          <w:rFonts w:ascii="Times New Roman" w:hAnsi="Times New Roman" w:cs="Times New Roman"/>
-        </w:rPr>
-        <w:t>FirstName</w:t>
-      </w:r>
-      <w:r>
-        <w:rPr>
-          <w:rFonts w:ascii="Times New Roman" w:hAnsi="Times New Roman" w:cs="Times New Roman"/>
-        </w:rPr>
-        <w:t xml:space="preserve">, </w:t>
-      </w:r>
-      <w:r>
-        <w:rPr>
-          <w:rFonts w:ascii="Times New Roman" w:hAnsi="Times New Roman" w:cs="Times New Roman"/>
-        </w:rPr>
-        <w:t>LastName</w:t>
-      </w:r>
-      <w:r>
-        <w:rPr>
-          <w:rFonts w:ascii="Times New Roman" w:hAnsi="Times New Roman" w:cs="Times New Roman"/>
-        </w:rPr>
-        <w:t xml:space="preserve">, </w:t>
-      </w:r>
-      <w:r>
-        <w:rPr>
-          <w:rFonts w:ascii="Times New Roman" w:hAnsi="Times New Roman" w:cs="Times New Roman"/>
-        </w:rPr>
-        <w:t>Email</w:t>
-      </w:r>
-      <w:r>
-        <w:rPr>
-          <w:rFonts w:ascii="Times New Roman" w:hAnsi="Times New Roman" w:cs="Times New Roman"/>
-        </w:rPr>
-        <w:t xml:space="preserve">, </w:t>
-      </w:r>
-      <w:r>
-        <w:rPr>
-          <w:rFonts w:ascii="Times New Roman" w:hAnsi="Times New Roman" w:cs="Times New Roman"/>
-        </w:rPr>
-        <w:t>Phone</w:t>
-      </w:r>
-      <w:r>
-        <w:rPr>
-          <w:rFonts w:ascii="Times New Roman" w:hAnsi="Times New Roman" w:cs="Times New Roman"/>
-        </w:rPr>
-        <w:t xml:space="preserve">, </w:t>
-      </w:r>
-      <w:r>
-        <w:rPr>
-          <w:rFonts w:ascii="Times New Roman" w:hAnsi="Times New Roman" w:cs="Times New Roman"/>
-        </w:rPr>
-        <w:t>DepartmentId (FK)</w:t>
-      </w:r>
-      <w:r>
-        <w:rPr>
-          <w:rFonts w:ascii="Times New Roman" w:hAnsi="Times New Roman" w:cs="Times New Roman"/>
-        </w:rPr>
-        <w:t xml:space="preserve">, </w:t>
-      </w:r>
-      <w:r>
-        <w:rPr>
-          <w:rFonts w:ascii="Times New Roman" w:hAnsi="Times New Roman" w:cs="Times New Roman"/>
-        </w:rPr>
-        <w:t>Specialty</w:t>
-      </w:r>
-      <w:r>
-        <w:rPr>
-          <w:rFonts w:ascii="Times New Roman" w:hAnsi="Times New Roman" w:cs="Times New Roman"/>
-        </w:rPr>
-        <w:t xml:space="preserve">, </w:t>
-      </w:r>
-      <w:r>
-        <w:rPr>
-          <w:rFonts w:ascii="Times New Roman" w:hAnsi="Times New Roman" w:cs="Times New Roman"/>
-        </w:rPr>
-        <w:t>Status</w:t>
-      </w:r>
-      <w:r>
-        <w:rPr>
-          <w:rFonts w:ascii="Times New Roman" w:hAnsi="Times New Roman" w:cs="Times New Roman"/>
-        </w:rPr>
-        <w:t>)</w:t>
+      <w:proofErr w:type="spellStart"/>
+      <w:r>
+        <w:rPr>
+          <w:rFonts w:ascii="Times New Roman" w:hAnsi="Times New Roman" w:cs="Times New Roman"/>
+        </w:rPr>
+        <w:t>ProfessorId</w:t>
+      </w:r>
+      <w:proofErr w:type="spellEnd"/>
+      <w:r>
+        <w:rPr>
+          <w:rFonts w:ascii="Times New Roman" w:hAnsi="Times New Roman" w:cs="Times New Roman"/>
+        </w:rPr>
+        <w:t xml:space="preserve"> (PK), FirstName, LastName, Email, Phone, </w:t>
+      </w:r>
+      <w:proofErr w:type="spellStart"/>
+      <w:r>
+        <w:rPr>
+          <w:rFonts w:ascii="Times New Roman" w:hAnsi="Times New Roman" w:cs="Times New Roman"/>
+        </w:rPr>
+        <w:t>DepartmentId</w:t>
+      </w:r>
+      <w:proofErr w:type="spellEnd"/>
+      <w:r>
+        <w:rPr>
+          <w:rFonts w:ascii="Times New Roman" w:hAnsi="Times New Roman" w:cs="Times New Roman"/>
+        </w:rPr>
+        <w:t xml:space="preserve"> (FK), Specialty, Status)</w:t>
       </w:r>
     </w:p>
     <w:p>
@@ -817,15 +694,7 @@
           <w:b/>
           <w:bCs/>
         </w:rPr>
-        <w:t>Department</w:t>
-      </w:r>
-      <w:r>
-        <w:rPr>
-          <w:rFonts w:ascii="Times New Roman" w:hAnsi="Times New Roman" w:cs="Times New Roman"/>
-          <w:b/>
-          <w:bCs/>
-        </w:rPr>
-        <w:t>:</w:t>
+        <w:t>Department:</w:t>
       </w:r>
       <w:r>
         <w:rPr>
@@ -840,30 +709,20 @@
         </w:rPr>
         <w:t xml:space="preserve">( </w:t>
       </w:r>
+      <w:proofErr w:type="spellStart"/>
       <w:r>
         <w:rPr>
           <w:rFonts w:ascii="Times New Roman" w:hAnsi="Times New Roman" w:cs="Times New Roman"/>
         </w:rPr>
         <w:t>DepartmentId</w:t>
       </w:r>
+      <w:proofErr w:type="spellEnd"/>
       <w:proofErr w:type="gramEnd"/>
       <w:r>
         <w:rPr>
           <w:rFonts w:ascii="Times New Roman" w:hAnsi="Times New Roman" w:cs="Times New Roman"/>
         </w:rPr>
-        <w:t xml:space="preserve"> (PK)</w:t>
-      </w:r>
-      <w:r>
-        <w:rPr>
-          <w:rFonts w:ascii="Times New Roman" w:hAnsi="Times New Roman" w:cs="Times New Roman"/>
-        </w:rPr>
-        <w:t xml:space="preserve">, </w:t>
-      </w:r>
-      <w:r>
-        <w:rPr>
-          <w:rFonts w:ascii="Times New Roman" w:hAnsi="Times New Roman" w:cs="Times New Roman"/>
-        </w:rPr>
-        <w:t>Name</w:t>
+        <w:t xml:space="preserve"> (PK), Name</w:t>
       </w:r>
       <w:r>
         <w:rPr>
@@ -895,6 +754,7 @@
           <w:rFonts w:ascii="Times New Roman" w:hAnsi="Times New Roman" w:cs="Times New Roman"/>
         </w:rPr>
       </w:pPr>
+      <w:proofErr w:type="spellStart"/>
       <w:r>
         <w:rPr>
           <w:rFonts w:ascii="Times New Roman" w:hAnsi="Times New Roman" w:cs="Times New Roman"/>
@@ -903,6 +763,7 @@
         </w:rPr>
         <w:t>Catalog_Course</w:t>
       </w:r>
+      <w:proofErr w:type="spellEnd"/>
       <w:r>
         <w:rPr>
           <w:rFonts w:ascii="Times New Roman" w:hAnsi="Times New Roman" w:cs="Times New Roman"/>
@@ -916,12 +777,34 @@
         </w:rPr>
         <w:t>:  (</w:t>
       </w:r>
+      <w:proofErr w:type="spellStart"/>
       <w:proofErr w:type="gramEnd"/>
       <w:r>
         <w:rPr>
           <w:rFonts w:ascii="Times New Roman" w:hAnsi="Times New Roman" w:cs="Times New Roman"/>
         </w:rPr>
-        <w:t>SubjectId (PK)</w:t>
+        <w:t>SubjectId</w:t>
+      </w:r>
+      <w:proofErr w:type="spellEnd"/>
+      <w:r>
+        <w:rPr>
+          <w:rFonts w:ascii="Times New Roman" w:hAnsi="Times New Roman" w:cs="Times New Roman"/>
+        </w:rPr>
+        <w:t xml:space="preserve"> (PK), </w:t>
+      </w:r>
+      <w:proofErr w:type="spellStart"/>
+      <w:r>
+        <w:rPr>
+          <w:rFonts w:ascii="Times New Roman" w:hAnsi="Times New Roman" w:cs="Times New Roman"/>
+        </w:rPr>
+        <w:t>RecordId</w:t>
+      </w:r>
+      <w:proofErr w:type="spellEnd"/>
+      <w:r>
+        <w:rPr>
+          <w:rFonts w:ascii="Times New Roman" w:hAnsi="Times New Roman" w:cs="Times New Roman"/>
+        </w:rPr>
+        <w:t xml:space="preserve"> (FK), Name, Code, Score</w:t>
       </w:r>
       <w:r>
         <w:rPr>
@@ -929,59 +812,19 @@
         </w:rPr>
         <w:t xml:space="preserve">, </w:t>
       </w:r>
-      <w:r>
-        <w:rPr>
-          <w:rFonts w:ascii="Times New Roman" w:hAnsi="Times New Roman" w:cs="Times New Roman"/>
-        </w:rPr>
-        <w:t>RecordId (FK)</w:t>
-      </w:r>
-      <w:r>
-        <w:rPr>
-          <w:rFonts w:ascii="Times New Roman" w:hAnsi="Times New Roman" w:cs="Times New Roman"/>
-        </w:rPr>
-        <w:t xml:space="preserve">, </w:t>
-      </w:r>
-      <w:r>
-        <w:rPr>
-          <w:rFonts w:ascii="Times New Roman" w:hAnsi="Times New Roman" w:cs="Times New Roman"/>
-        </w:rPr>
-        <w:t>Name</w:t>
-      </w:r>
-      <w:r>
-        <w:rPr>
-          <w:rFonts w:ascii="Times New Roman" w:hAnsi="Times New Roman" w:cs="Times New Roman"/>
-        </w:rPr>
-        <w:t xml:space="preserve">, </w:t>
-      </w:r>
-      <w:r>
-        <w:rPr>
-          <w:rFonts w:ascii="Times New Roman" w:hAnsi="Times New Roman" w:cs="Times New Roman"/>
-        </w:rPr>
-        <w:t>Code</w:t>
-      </w:r>
-      <w:r>
-        <w:rPr>
-          <w:rFonts w:ascii="Times New Roman" w:hAnsi="Times New Roman" w:cs="Times New Roman"/>
-        </w:rPr>
-        <w:t xml:space="preserve">, </w:t>
-      </w:r>
-      <w:r>
-        <w:rPr>
-          <w:rFonts w:ascii="Times New Roman" w:hAnsi="Times New Roman" w:cs="Times New Roman"/>
-        </w:rPr>
-        <w:t>Score</w:t>
-      </w:r>
-      <w:r>
-        <w:rPr>
-          <w:rFonts w:ascii="Times New Roman" w:hAnsi="Times New Roman" w:cs="Times New Roman"/>
-        </w:rPr>
-        <w:t xml:space="preserve">, </w:t>
-      </w:r>
-      <w:r>
-        <w:rPr>
-          <w:rFonts w:ascii="Times New Roman" w:hAnsi="Times New Roman" w:cs="Times New Roman"/>
-        </w:rPr>
-        <w:t>ProfessorId (FK)</w:t>
+      <w:proofErr w:type="spellStart"/>
+      <w:r>
+        <w:rPr>
+          <w:rFonts w:ascii="Times New Roman" w:hAnsi="Times New Roman" w:cs="Times New Roman"/>
+        </w:rPr>
+        <w:t>ProfessorId</w:t>
+      </w:r>
+      <w:proofErr w:type="spellEnd"/>
+      <w:r>
+        <w:rPr>
+          <w:rFonts w:ascii="Times New Roman" w:hAnsi="Times New Roman" w:cs="Times New Roman"/>
+        </w:rPr>
+        <w:t xml:space="preserve"> (FK)</w:t>
       </w:r>
       <w:r>
         <w:rPr>
@@ -1007,15 +850,7 @@
           <w:b/>
           <w:bCs/>
         </w:rPr>
-        <w:t>Enrollment</w:t>
-      </w:r>
-      <w:r>
-        <w:rPr>
-          <w:rFonts w:ascii="Times New Roman" w:hAnsi="Times New Roman" w:cs="Times New Roman"/>
-          <w:b/>
-          <w:bCs/>
-        </w:rPr>
-        <w:t>:</w:t>
+        <w:t>Enrollment:</w:t>
       </w:r>
       <w:r>
         <w:rPr>
@@ -1023,65 +858,61 @@
         </w:rPr>
         <w:t xml:space="preserve"> (</w:t>
       </w:r>
-      <w:r>
-        <w:rPr>
-          <w:rFonts w:ascii="Times New Roman" w:hAnsi="Times New Roman" w:cs="Times New Roman"/>
-        </w:rPr>
-        <w:t>EnrollmentId (PK)</w:t>
-      </w:r>
-      <w:r>
-        <w:rPr>
-          <w:rFonts w:ascii="Times New Roman" w:hAnsi="Times New Roman" w:cs="Times New Roman"/>
-        </w:rPr>
-        <w:t xml:space="preserve">, </w:t>
-      </w:r>
-      <w:r>
-        <w:rPr>
-          <w:rFonts w:ascii="Times New Roman" w:hAnsi="Times New Roman" w:cs="Times New Roman"/>
-        </w:rPr>
-        <w:t>RecordId (FK)</w:t>
-      </w:r>
-      <w:r>
-        <w:rPr>
-          <w:rFonts w:ascii="Times New Roman" w:hAnsi="Times New Roman" w:cs="Times New Roman"/>
-        </w:rPr>
-        <w:t xml:space="preserve">, </w:t>
-      </w:r>
-      <w:r>
-        <w:rPr>
-          <w:rFonts w:ascii="Times New Roman" w:hAnsi="Times New Roman" w:cs="Times New Roman"/>
-        </w:rPr>
-        <w:t>SubjectId (FK)</w:t>
-      </w:r>
-      <w:r>
-        <w:rPr>
-          <w:rFonts w:ascii="Times New Roman" w:hAnsi="Times New Roman" w:cs="Times New Roman"/>
-        </w:rPr>
-        <w:t xml:space="preserve">, </w:t>
-      </w:r>
+      <w:proofErr w:type="spellStart"/>
+      <w:r>
+        <w:rPr>
+          <w:rFonts w:ascii="Times New Roman" w:hAnsi="Times New Roman" w:cs="Times New Roman"/>
+        </w:rPr>
+        <w:t>EnrollmentId</w:t>
+      </w:r>
+      <w:proofErr w:type="spellEnd"/>
+      <w:r>
+        <w:rPr>
+          <w:rFonts w:ascii="Times New Roman" w:hAnsi="Times New Roman" w:cs="Times New Roman"/>
+        </w:rPr>
+        <w:t xml:space="preserve"> (PK), </w:t>
+      </w:r>
+      <w:proofErr w:type="spellStart"/>
+      <w:r>
+        <w:rPr>
+          <w:rFonts w:ascii="Times New Roman" w:hAnsi="Times New Roman" w:cs="Times New Roman"/>
+        </w:rPr>
+        <w:t>RecordId</w:t>
+      </w:r>
+      <w:proofErr w:type="spellEnd"/>
+      <w:r>
+        <w:rPr>
+          <w:rFonts w:ascii="Times New Roman" w:hAnsi="Times New Roman" w:cs="Times New Roman"/>
+        </w:rPr>
+        <w:t xml:space="preserve"> (FK), </w:t>
+      </w:r>
+      <w:proofErr w:type="spellStart"/>
+      <w:r>
+        <w:rPr>
+          <w:rFonts w:ascii="Times New Roman" w:hAnsi="Times New Roman" w:cs="Times New Roman"/>
+        </w:rPr>
+        <w:t>SubjectId</w:t>
+      </w:r>
+      <w:proofErr w:type="spellEnd"/>
+      <w:r>
+        <w:rPr>
+          <w:rFonts w:ascii="Times New Roman" w:hAnsi="Times New Roman" w:cs="Times New Roman"/>
+        </w:rPr>
+        <w:t xml:space="preserve"> (FK), </w:t>
+      </w:r>
+      <w:proofErr w:type="spellStart"/>
       <w:r>
         <w:rPr>
           <w:rFonts w:ascii="Times New Roman" w:hAnsi="Times New Roman" w:cs="Times New Roman"/>
         </w:rPr>
         <w:t>EnrollDate</w:t>
       </w:r>
-      <w:r>
-        <w:rPr>
-          <w:rFonts w:ascii="Times New Roman" w:hAnsi="Times New Roman" w:cs="Times New Roman"/>
-        </w:rPr>
-        <w:t>,</w:t>
-      </w:r>
-      <w:r>
-        <w:rPr>
-          <w:rFonts w:ascii="Times New Roman" w:hAnsi="Times New Roman" w:cs="Times New Roman"/>
-        </w:rPr>
-        <w:t xml:space="preserve"> Status</w:t>
-      </w:r>
-      <w:r>
-        <w:rPr>
-          <w:rFonts w:ascii="Times New Roman" w:hAnsi="Times New Roman" w:cs="Times New Roman"/>
-        </w:rPr>
-        <w:t>)</w:t>
+      <w:proofErr w:type="spellEnd"/>
+      <w:r>
+        <w:rPr>
+          <w:rFonts w:ascii="Times New Roman" w:hAnsi="Times New Roman" w:cs="Times New Roman"/>
+        </w:rPr>
+        <w:t>, Status)</w:t>
       </w:r>
     </w:p>
     <w:p>
@@ -1297,7 +1128,23 @@
           <w:rFonts w:ascii="Times New Roman" w:hAnsi="Times New Roman" w:cs="Times New Roman"/>
           <w:lang w:val="es-DO"/>
         </w:rPr>
-        <w:t xml:space="preserve">   Un Student tiene un Academic_Record.</w:t>
+        <w:t xml:space="preserve">   Un Student tiene un </w:t>
+      </w:r>
+      <w:proofErr w:type="spellStart"/>
+      <w:r>
+        <w:rPr>
+          <w:rFonts w:ascii="Times New Roman" w:hAnsi="Times New Roman" w:cs="Times New Roman"/>
+          <w:lang w:val="es-DO"/>
+        </w:rPr>
+        <w:t>Academic_Record</w:t>
+      </w:r>
+      <w:proofErr w:type="spellEnd"/>
+      <w:r>
+        <w:rPr>
+          <w:rFonts w:ascii="Times New Roman" w:hAnsi="Times New Roman" w:cs="Times New Roman"/>
+          <w:lang w:val="es-DO"/>
+        </w:rPr>
+        <w:t>.</w:t>
       </w:r>
     </w:p>
     <w:p>
@@ -1469,7 +1316,23 @@
           <w:rFonts w:ascii="Times New Roman" w:hAnsi="Times New Roman" w:cs="Times New Roman"/>
           <w:lang w:val="es-DO"/>
         </w:rPr>
-        <w:t xml:space="preserve">   Un Academic_Record pertenece a un Student.</w:t>
+        <w:t xml:space="preserve">   Un </w:t>
+      </w:r>
+      <w:proofErr w:type="spellStart"/>
+      <w:r>
+        <w:rPr>
+          <w:rFonts w:ascii="Times New Roman" w:hAnsi="Times New Roman" w:cs="Times New Roman"/>
+          <w:lang w:val="es-DO"/>
+        </w:rPr>
+        <w:t>Academic_Record</w:t>
+      </w:r>
+      <w:proofErr w:type="spellEnd"/>
+      <w:r>
+        <w:rPr>
+          <w:rFonts w:ascii="Times New Roman" w:hAnsi="Times New Roman" w:cs="Times New Roman"/>
+          <w:lang w:val="es-DO"/>
+        </w:rPr>
+        <w:t xml:space="preserve"> pertenece a un Student.</w:t>
       </w:r>
     </w:p>
     <w:p>
@@ -1485,7 +1348,23 @@
           <w:rFonts w:ascii="Times New Roman" w:hAnsi="Times New Roman" w:cs="Times New Roman"/>
           <w:lang w:val="es-DO"/>
         </w:rPr>
-        <w:t xml:space="preserve">   Un Academic_Record tiene múltiples asignaturas.</w:t>
+        <w:t xml:space="preserve">   Un </w:t>
+      </w:r>
+      <w:proofErr w:type="spellStart"/>
+      <w:r>
+        <w:rPr>
+          <w:rFonts w:ascii="Times New Roman" w:hAnsi="Times New Roman" w:cs="Times New Roman"/>
+          <w:lang w:val="es-DO"/>
+        </w:rPr>
+        <w:t>Academic_Record</w:t>
+      </w:r>
+      <w:proofErr w:type="spellEnd"/>
+      <w:r>
+        <w:rPr>
+          <w:rFonts w:ascii="Times New Roman" w:hAnsi="Times New Roman" w:cs="Times New Roman"/>
+          <w:lang w:val="es-DO"/>
+        </w:rPr>
+        <w:t xml:space="preserve"> tiene múltiples asignaturas.</w:t>
       </w:r>
     </w:p>
     <w:p>
@@ -1697,7 +1576,39 @@
           <w:rFonts w:ascii="Times New Roman" w:hAnsi="Times New Roman" w:cs="Times New Roman"/>
           <w:lang w:val="es-DO"/>
         </w:rPr>
-        <w:t>Un Professor pertenece a un Department.</w:t>
+        <w:t xml:space="preserve">Un </w:t>
+      </w:r>
+      <w:proofErr w:type="spellStart"/>
+      <w:r>
+        <w:rPr>
+          <w:rFonts w:ascii="Times New Roman" w:hAnsi="Times New Roman" w:cs="Times New Roman"/>
+          <w:lang w:val="es-DO"/>
+        </w:rPr>
+        <w:t>Professor</w:t>
+      </w:r>
+      <w:proofErr w:type="spellEnd"/>
+      <w:r>
+        <w:rPr>
+          <w:rFonts w:ascii="Times New Roman" w:hAnsi="Times New Roman" w:cs="Times New Roman"/>
+          <w:lang w:val="es-DO"/>
+        </w:rPr>
+        <w:t xml:space="preserve"> pertenece a un </w:t>
+      </w:r>
+      <w:proofErr w:type="spellStart"/>
+      <w:r>
+        <w:rPr>
+          <w:rFonts w:ascii="Times New Roman" w:hAnsi="Times New Roman" w:cs="Times New Roman"/>
+          <w:lang w:val="es-DO"/>
+        </w:rPr>
+        <w:t>Department</w:t>
+      </w:r>
+      <w:proofErr w:type="spellEnd"/>
+      <w:r>
+        <w:rPr>
+          <w:rFonts w:ascii="Times New Roman" w:hAnsi="Times New Roman" w:cs="Times New Roman"/>
+          <w:lang w:val="es-DO"/>
+        </w:rPr>
+        <w:t>.</w:t>
       </w:r>
     </w:p>
     <w:p>
@@ -1733,7 +1644,23 @@
           <w:rFonts w:ascii="Times New Roman" w:hAnsi="Times New Roman" w:cs="Times New Roman"/>
           <w:lang w:val="es-DO"/>
         </w:rPr>
-        <w:t>Un Professor puede impartir varios cursos.</w:t>
+        <w:t xml:space="preserve">Un </w:t>
+      </w:r>
+      <w:proofErr w:type="spellStart"/>
+      <w:r>
+        <w:rPr>
+          <w:rFonts w:ascii="Times New Roman" w:hAnsi="Times New Roman" w:cs="Times New Roman"/>
+          <w:lang w:val="es-DO"/>
+        </w:rPr>
+        <w:t>Professor</w:t>
+      </w:r>
+      <w:proofErr w:type="spellEnd"/>
+      <w:r>
+        <w:rPr>
+          <w:rFonts w:ascii="Times New Roman" w:hAnsi="Times New Roman" w:cs="Times New Roman"/>
+          <w:lang w:val="es-DO"/>
+        </w:rPr>
+        <w:t xml:space="preserve"> puede impartir varios cursos.</w:t>
       </w:r>
     </w:p>
     <w:p>
@@ -1905,7 +1832,39 @@
           <w:rFonts w:ascii="Times New Roman" w:hAnsi="Times New Roman" w:cs="Times New Roman"/>
           <w:lang w:val="es-DO"/>
         </w:rPr>
-        <w:t xml:space="preserve"> Un Department tiene múltiples Professors.</w:t>
+        <w:t xml:space="preserve"> Un </w:t>
+      </w:r>
+      <w:proofErr w:type="spellStart"/>
+      <w:r>
+        <w:rPr>
+          <w:rFonts w:ascii="Times New Roman" w:hAnsi="Times New Roman" w:cs="Times New Roman"/>
+          <w:lang w:val="es-DO"/>
+        </w:rPr>
+        <w:t>Department</w:t>
+      </w:r>
+      <w:proofErr w:type="spellEnd"/>
+      <w:r>
+        <w:rPr>
+          <w:rFonts w:ascii="Times New Roman" w:hAnsi="Times New Roman" w:cs="Times New Roman"/>
+          <w:lang w:val="es-DO"/>
+        </w:rPr>
+        <w:t xml:space="preserve"> tiene múltiples </w:t>
+      </w:r>
+      <w:proofErr w:type="spellStart"/>
+      <w:r>
+        <w:rPr>
+          <w:rFonts w:ascii="Times New Roman" w:hAnsi="Times New Roman" w:cs="Times New Roman"/>
+          <w:lang w:val="es-DO"/>
+        </w:rPr>
+        <w:t>Professors</w:t>
+      </w:r>
+      <w:proofErr w:type="spellEnd"/>
+      <w:r>
+        <w:rPr>
+          <w:rFonts w:ascii="Times New Roman" w:hAnsi="Times New Roman" w:cs="Times New Roman"/>
+          <w:lang w:val="es-DO"/>
+        </w:rPr>
+        <w:t>.</w:t>
       </w:r>
     </w:p>
     <w:p>
@@ -1933,7 +1892,23 @@
           <w:rFonts w:ascii="Times New Roman" w:hAnsi="Times New Roman" w:cs="Times New Roman"/>
           <w:lang w:val="es-DO"/>
         </w:rPr>
-        <w:t xml:space="preserve"> Gestión de Asignaturas (Catalog_Course)</w:t>
+        <w:t xml:space="preserve"> Gestión de Asignaturas (</w:t>
+      </w:r>
+      <w:proofErr w:type="spellStart"/>
+      <w:r>
+        <w:rPr>
+          <w:rFonts w:ascii="Times New Roman" w:hAnsi="Times New Roman" w:cs="Times New Roman"/>
+          <w:lang w:val="es-DO"/>
+        </w:rPr>
+        <w:t>Catalog_Course</w:t>
+      </w:r>
+      <w:proofErr w:type="spellEnd"/>
+      <w:r>
+        <w:rPr>
+          <w:rFonts w:ascii="Times New Roman" w:hAnsi="Times New Roman" w:cs="Times New Roman"/>
+          <w:lang w:val="es-DO"/>
+        </w:rPr>
+        <w:t>)</w:t>
       </w:r>
     </w:p>
     <w:p>
@@ -2115,7 +2090,23 @@
           <w:rFonts w:ascii="Times New Roman" w:hAnsi="Times New Roman" w:cs="Times New Roman"/>
           <w:lang w:val="es-DO"/>
         </w:rPr>
-        <w:t>Una asignatura pertenece a un Academic_Record.</w:t>
+        <w:t xml:space="preserve">Una asignatura pertenece a un </w:t>
+      </w:r>
+      <w:proofErr w:type="spellStart"/>
+      <w:r>
+        <w:rPr>
+          <w:rFonts w:ascii="Times New Roman" w:hAnsi="Times New Roman" w:cs="Times New Roman"/>
+          <w:lang w:val="es-DO"/>
+        </w:rPr>
+        <w:t>Academic_Record</w:t>
+      </w:r>
+      <w:proofErr w:type="spellEnd"/>
+      <w:r>
+        <w:rPr>
+          <w:rFonts w:ascii="Times New Roman" w:hAnsi="Times New Roman" w:cs="Times New Roman"/>
+          <w:lang w:val="es-DO"/>
+        </w:rPr>
+        <w:t>.</w:t>
       </w:r>
     </w:p>
     <w:p>
@@ -2165,7 +2156,23 @@
           <w:rFonts w:ascii="Times New Roman" w:hAnsi="Times New Roman" w:cs="Times New Roman"/>
           <w:lang w:val="es-DO"/>
         </w:rPr>
-        <w:t>Una asignatura es impartida por un Professor.</w:t>
+        <w:t xml:space="preserve">Una asignatura es impartida por un </w:t>
+      </w:r>
+      <w:proofErr w:type="spellStart"/>
+      <w:r>
+        <w:rPr>
+          <w:rFonts w:ascii="Times New Roman" w:hAnsi="Times New Roman" w:cs="Times New Roman"/>
+          <w:lang w:val="es-DO"/>
+        </w:rPr>
+        <w:t>Professor</w:t>
+      </w:r>
+      <w:proofErr w:type="spellEnd"/>
+      <w:r>
+        <w:rPr>
+          <w:rFonts w:ascii="Times New Roman" w:hAnsi="Times New Roman" w:cs="Times New Roman"/>
+          <w:lang w:val="es-DO"/>
+        </w:rPr>
+        <w:t>.</w:t>
       </w:r>
     </w:p>
     <w:p>
@@ -2211,7 +2218,27 @@
           <w:bCs/>
           <w:lang w:val="es-DO"/>
         </w:rPr>
-        <w:t>Gestión de Matrícula (Enrollment)</w:t>
+        <w:t>Gestión de Matrícula (</w:t>
+      </w:r>
+      <w:proofErr w:type="spellStart"/>
+      <w:r>
+        <w:rPr>
+          <w:rFonts w:ascii="Times New Roman" w:hAnsi="Times New Roman" w:cs="Times New Roman"/>
+          <w:b/>
+          <w:bCs/>
+          <w:lang w:val="es-DO"/>
+        </w:rPr>
+        <w:t>Enrollment</w:t>
+      </w:r>
+      <w:proofErr w:type="spellEnd"/>
+      <w:r>
+        <w:rPr>
+          <w:rFonts w:ascii="Times New Roman" w:hAnsi="Times New Roman" w:cs="Times New Roman"/>
+          <w:b/>
+          <w:bCs/>
+          <w:lang w:val="es-DO"/>
+        </w:rPr>
+        <w:t>)</w:t>
       </w:r>
     </w:p>
     <w:p>
@@ -2381,7 +2408,21 @@
         <w:rPr>
           <w:rFonts w:ascii="Times New Roman" w:hAnsi="Times New Roman" w:cs="Times New Roman"/>
         </w:rPr>
-        <w:t>Enrollment vincula Academic_Record con Subject.</w:t>
+        <w:t xml:space="preserve">Enrollment vincula </w:t>
+      </w:r>
+      <w:proofErr w:type="spellStart"/>
+      <w:r>
+        <w:rPr>
+          <w:rFonts w:ascii="Times New Roman" w:hAnsi="Times New Roman" w:cs="Times New Roman"/>
+        </w:rPr>
+        <w:t>Academic_Record</w:t>
+      </w:r>
+      <w:proofErr w:type="spellEnd"/>
+      <w:r>
+        <w:rPr>
+          <w:rFonts w:ascii="Times New Roman" w:hAnsi="Times New Roman" w:cs="Times New Roman"/>
+        </w:rPr>
+        <w:t xml:space="preserve"> con Subject.</w:t>
       </w:r>
     </w:p>
     <w:p>
@@ -2403,9 +2444,17 @@
           <w:rFonts w:ascii="Times New Roman" w:hAnsi="Times New Roman" w:cs="Times New Roman"/>
           <w:b/>
           <w:bCs/>
-          <w:lang w:val="es-DO"/>
-        </w:rPr>
-        <w:t xml:space="preserve"> Reglas de Negocio</w:t>
+        </w:rPr>
+        <w:t xml:space="preserve"> </w:t>
+      </w:r>
+      <w:r>
+        <w:rPr>
+          <w:rFonts w:ascii="Times New Roman" w:hAnsi="Times New Roman" w:cs="Times New Roman"/>
+          <w:b/>
+          <w:bCs/>
+          <w:lang w:val="es-DO"/>
+        </w:rPr>
+        <w:t>Reglas de Negocio</w:t>
       </w:r>
     </w:p>
     <w:p>
@@ -2569,8 +2618,9 @@
           <w:rFonts w:ascii="Times New Roman" w:hAnsi="Times New Roman" w:cs="Times New Roman"/>
           <w:b/>
           <w:bCs/>
-        </w:rPr>
-        <w:t xml:space="preserve"> 8.</w:t>
+          <w:lang w:val="es-DO"/>
+        </w:rPr>
+        <w:t xml:space="preserve"> </w:t>
       </w:r>
       <w:r>
         <w:rPr>
@@ -2578,7 +2628,7 @@
           <w:b/>
           <w:bCs/>
         </w:rPr>
-        <w:t xml:space="preserve"> </w:t>
+        <w:t>8.</w:t>
       </w:r>
       <w:r>
         <w:rPr>
@@ -2586,8 +2636,26 @@
           <w:b/>
           <w:bCs/>
         </w:rPr>
-        <w:t xml:space="preserve"> Endpoints Principales</w:t>
-      </w:r>
+        <w:t xml:space="preserve"> </w:t>
+      </w:r>
+      <w:r>
+        <w:rPr>
+          <w:rFonts w:ascii="Times New Roman" w:hAnsi="Times New Roman" w:cs="Times New Roman"/>
+          <w:b/>
+          <w:bCs/>
+        </w:rPr>
+        <w:t xml:space="preserve"> Endpoints </w:t>
+      </w:r>
+      <w:proofErr w:type="spellStart"/>
+      <w:r>
+        <w:rPr>
+          <w:rFonts w:ascii="Times New Roman" w:hAnsi="Times New Roman" w:cs="Times New Roman"/>
+          <w:b/>
+          <w:bCs/>
+        </w:rPr>
+        <w:t>Principales</w:t>
+      </w:r>
+      <w:proofErr w:type="spellEnd"/>
     </w:p>
     <w:p>
       <w:pPr>
@@ -2624,7 +2692,21 @@
         <w:rPr>
           <w:rFonts w:ascii="Times New Roman" w:hAnsi="Times New Roman" w:cs="Times New Roman"/>
         </w:rPr>
-        <w:t>GET    /api/v1/students</w:t>
+        <w:t>GET    /</w:t>
+      </w:r>
+      <w:proofErr w:type="spellStart"/>
+      <w:r>
+        <w:rPr>
+          <w:rFonts w:ascii="Times New Roman" w:hAnsi="Times New Roman" w:cs="Times New Roman"/>
+        </w:rPr>
+        <w:t>api</w:t>
+      </w:r>
+      <w:proofErr w:type="spellEnd"/>
+      <w:r>
+        <w:rPr>
+          <w:rFonts w:ascii="Times New Roman" w:hAnsi="Times New Roman" w:cs="Times New Roman"/>
+        </w:rPr>
+        <w:t>/v1/students</w:t>
       </w:r>
     </w:p>
     <w:p>
@@ -2642,7 +2724,21 @@
         <w:rPr>
           <w:rFonts w:ascii="Times New Roman" w:hAnsi="Times New Roman" w:cs="Times New Roman"/>
         </w:rPr>
-        <w:t>POST   /api/v1/students</w:t>
+        <w:t>POST   /</w:t>
+      </w:r>
+      <w:proofErr w:type="spellStart"/>
+      <w:r>
+        <w:rPr>
+          <w:rFonts w:ascii="Times New Roman" w:hAnsi="Times New Roman" w:cs="Times New Roman"/>
+        </w:rPr>
+        <w:t>api</w:t>
+      </w:r>
+      <w:proofErr w:type="spellEnd"/>
+      <w:r>
+        <w:rPr>
+          <w:rFonts w:ascii="Times New Roman" w:hAnsi="Times New Roman" w:cs="Times New Roman"/>
+        </w:rPr>
+        <w:t>/v1/students</w:t>
       </w:r>
     </w:p>
     <w:p>
@@ -2660,7 +2756,21 @@
         <w:rPr>
           <w:rFonts w:ascii="Times New Roman" w:hAnsi="Times New Roman" w:cs="Times New Roman"/>
         </w:rPr>
-        <w:t>GET    /api/v1/</w:t>
+        <w:t>GET    /</w:t>
+      </w:r>
+      <w:proofErr w:type="spellStart"/>
+      <w:r>
+        <w:rPr>
+          <w:rFonts w:ascii="Times New Roman" w:hAnsi="Times New Roman" w:cs="Times New Roman"/>
+        </w:rPr>
+        <w:t>api</w:t>
+      </w:r>
+      <w:proofErr w:type="spellEnd"/>
+      <w:r>
+        <w:rPr>
+          <w:rFonts w:ascii="Times New Roman" w:hAnsi="Times New Roman" w:cs="Times New Roman"/>
+        </w:rPr>
+        <w:t>/v1/</w:t>
       </w:r>
       <w:proofErr w:type="gramStart"/>
       <w:r>
@@ -2692,7 +2802,21 @@
         <w:rPr>
           <w:rFonts w:ascii="Times New Roman" w:hAnsi="Times New Roman" w:cs="Times New Roman"/>
         </w:rPr>
-        <w:t>PUT    /api/v1/</w:t>
+        <w:t>PUT    /</w:t>
+      </w:r>
+      <w:proofErr w:type="spellStart"/>
+      <w:r>
+        <w:rPr>
+          <w:rFonts w:ascii="Times New Roman" w:hAnsi="Times New Roman" w:cs="Times New Roman"/>
+        </w:rPr>
+        <w:t>api</w:t>
+      </w:r>
+      <w:proofErr w:type="spellEnd"/>
+      <w:r>
+        <w:rPr>
+          <w:rFonts w:ascii="Times New Roman" w:hAnsi="Times New Roman" w:cs="Times New Roman"/>
+        </w:rPr>
+        <w:t>/v1/</w:t>
       </w:r>
       <w:proofErr w:type="gramStart"/>
       <w:r>
@@ -2724,7 +2848,21 @@
         <w:rPr>
           <w:rFonts w:ascii="Times New Roman" w:hAnsi="Times New Roman" w:cs="Times New Roman"/>
         </w:rPr>
-        <w:t>DELETE /api/v1/</w:t>
+        <w:t>DELETE /</w:t>
+      </w:r>
+      <w:proofErr w:type="spellStart"/>
+      <w:r>
+        <w:rPr>
+          <w:rFonts w:ascii="Times New Roman" w:hAnsi="Times New Roman" w:cs="Times New Roman"/>
+        </w:rPr>
+        <w:t>api</w:t>
+      </w:r>
+      <w:proofErr w:type="spellEnd"/>
+      <w:r>
+        <w:rPr>
+          <w:rFonts w:ascii="Times New Roman" w:hAnsi="Times New Roman" w:cs="Times New Roman"/>
+        </w:rPr>
+        <w:t>/v1/</w:t>
       </w:r>
       <w:proofErr w:type="gramStart"/>
       <w:r>
@@ -2778,12 +2916,20 @@
         </w:rPr>
         <w:t>GET  /</w:t>
       </w:r>
+      <w:proofErr w:type="spellStart"/>
       <w:proofErr w:type="gramEnd"/>
       <w:r>
         <w:rPr>
           <w:rFonts w:ascii="Times New Roman" w:hAnsi="Times New Roman" w:cs="Times New Roman"/>
         </w:rPr>
-        <w:t>api/v1/records</w:t>
+        <w:t>api</w:t>
+      </w:r>
+      <w:proofErr w:type="spellEnd"/>
+      <w:r>
+        <w:rPr>
+          <w:rFonts w:ascii="Times New Roman" w:hAnsi="Times New Roman" w:cs="Times New Roman"/>
+        </w:rPr>
+        <w:t>/v1/records</w:t>
       </w:r>
     </w:p>
     <w:p>
@@ -2801,7 +2947,21 @@
         <w:rPr>
           <w:rFonts w:ascii="Times New Roman" w:hAnsi="Times New Roman" w:cs="Times New Roman"/>
         </w:rPr>
-        <w:t>POST /api/v1/records</w:t>
+        <w:t>POST /</w:t>
+      </w:r>
+      <w:proofErr w:type="spellStart"/>
+      <w:r>
+        <w:rPr>
+          <w:rFonts w:ascii="Times New Roman" w:hAnsi="Times New Roman" w:cs="Times New Roman"/>
+        </w:rPr>
+        <w:t>api</w:t>
+      </w:r>
+      <w:proofErr w:type="spellEnd"/>
+      <w:r>
+        <w:rPr>
+          <w:rFonts w:ascii="Times New Roman" w:hAnsi="Times New Roman" w:cs="Times New Roman"/>
+        </w:rPr>
+        <w:t>/v1/records</w:t>
       </w:r>
     </w:p>
     <w:p>
@@ -2822,12 +2982,20 @@
         </w:rPr>
         <w:t>GET  /</w:t>
       </w:r>
+      <w:proofErr w:type="spellStart"/>
       <w:proofErr w:type="gramEnd"/>
       <w:r>
         <w:rPr>
           <w:rFonts w:ascii="Times New Roman" w:hAnsi="Times New Roman" w:cs="Times New Roman"/>
         </w:rPr>
-        <w:t>api/v1/</w:t>
+        <w:t>api</w:t>
+      </w:r>
+      <w:proofErr w:type="spellEnd"/>
+      <w:r>
+        <w:rPr>
+          <w:rFonts w:ascii="Times New Roman" w:hAnsi="Times New Roman" w:cs="Times New Roman"/>
+        </w:rPr>
+        <w:t>/v1/</w:t>
       </w:r>
       <w:proofErr w:type="gramStart"/>
       <w:r>
@@ -2862,12 +3030,20 @@
         </w:rPr>
         <w:t>PUT  /</w:t>
       </w:r>
+      <w:proofErr w:type="spellStart"/>
       <w:proofErr w:type="gramEnd"/>
       <w:r>
         <w:rPr>
           <w:rFonts w:ascii="Times New Roman" w:hAnsi="Times New Roman" w:cs="Times New Roman"/>
         </w:rPr>
-        <w:t>api/v1/</w:t>
+        <w:t>api</w:t>
+      </w:r>
+      <w:proofErr w:type="spellEnd"/>
+      <w:r>
+        <w:rPr>
+          <w:rFonts w:ascii="Times New Roman" w:hAnsi="Times New Roman" w:cs="Times New Roman"/>
+        </w:rPr>
+        <w:t>/v1/</w:t>
       </w:r>
       <w:proofErr w:type="gramStart"/>
       <w:r>
@@ -2912,7 +3088,21 @@
         <w:rPr>
           <w:rFonts w:ascii="Times New Roman" w:hAnsi="Times New Roman" w:cs="Times New Roman"/>
         </w:rPr>
-        <w:t>GET    /api/v1/professors</w:t>
+        <w:t>GET    /</w:t>
+      </w:r>
+      <w:proofErr w:type="spellStart"/>
+      <w:r>
+        <w:rPr>
+          <w:rFonts w:ascii="Times New Roman" w:hAnsi="Times New Roman" w:cs="Times New Roman"/>
+        </w:rPr>
+        <w:t>api</w:t>
+      </w:r>
+      <w:proofErr w:type="spellEnd"/>
+      <w:r>
+        <w:rPr>
+          <w:rFonts w:ascii="Times New Roman" w:hAnsi="Times New Roman" w:cs="Times New Roman"/>
+        </w:rPr>
+        <w:t>/v1/professors</w:t>
       </w:r>
     </w:p>
     <w:p>
@@ -2930,7 +3120,21 @@
         <w:rPr>
           <w:rFonts w:ascii="Times New Roman" w:hAnsi="Times New Roman" w:cs="Times New Roman"/>
         </w:rPr>
-        <w:t>POST   /api/v1/professors</w:t>
+        <w:t>POST   /</w:t>
+      </w:r>
+      <w:proofErr w:type="spellStart"/>
+      <w:r>
+        <w:rPr>
+          <w:rFonts w:ascii="Times New Roman" w:hAnsi="Times New Roman" w:cs="Times New Roman"/>
+        </w:rPr>
+        <w:t>api</w:t>
+      </w:r>
+      <w:proofErr w:type="spellEnd"/>
+      <w:r>
+        <w:rPr>
+          <w:rFonts w:ascii="Times New Roman" w:hAnsi="Times New Roman" w:cs="Times New Roman"/>
+        </w:rPr>
+        <w:t>/v1/professors</w:t>
       </w:r>
     </w:p>
     <w:p>
@@ -2948,7 +3152,21 @@
         <w:rPr>
           <w:rFonts w:ascii="Times New Roman" w:hAnsi="Times New Roman" w:cs="Times New Roman"/>
         </w:rPr>
-        <w:t>PUT    /api/v1/</w:t>
+        <w:t>PUT    /</w:t>
+      </w:r>
+      <w:proofErr w:type="spellStart"/>
+      <w:r>
+        <w:rPr>
+          <w:rFonts w:ascii="Times New Roman" w:hAnsi="Times New Roman" w:cs="Times New Roman"/>
+        </w:rPr>
+        <w:t>api</w:t>
+      </w:r>
+      <w:proofErr w:type="spellEnd"/>
+      <w:r>
+        <w:rPr>
+          <w:rFonts w:ascii="Times New Roman" w:hAnsi="Times New Roman" w:cs="Times New Roman"/>
+        </w:rPr>
+        <w:t>/v1/</w:t>
       </w:r>
       <w:proofErr w:type="gramStart"/>
       <w:r>
@@ -2980,7 +3198,21 @@
         <w:rPr>
           <w:rFonts w:ascii="Times New Roman" w:hAnsi="Times New Roman" w:cs="Times New Roman"/>
         </w:rPr>
-        <w:t>DELETE /api/v1/</w:t>
+        <w:t>DELETE /</w:t>
+      </w:r>
+      <w:proofErr w:type="spellStart"/>
+      <w:r>
+        <w:rPr>
+          <w:rFonts w:ascii="Times New Roman" w:hAnsi="Times New Roman" w:cs="Times New Roman"/>
+        </w:rPr>
+        <w:t>api</w:t>
+      </w:r>
+      <w:proofErr w:type="spellEnd"/>
+      <w:r>
+        <w:rPr>
+          <w:rFonts w:ascii="Times New Roman" w:hAnsi="Times New Roman" w:cs="Times New Roman"/>
+        </w:rPr>
+        <w:t>/v1/</w:t>
       </w:r>
       <w:proofErr w:type="gramStart"/>
       <w:r>
@@ -3040,7 +3272,21 @@
           <w:rFonts w:ascii="Times New Roman" w:hAnsi="Times New Roman" w:cs="Times New Roman"/>
         </w:rPr>
         <w:lastRenderedPageBreak/>
-        <w:t>GET    /api/v1/departments</w:t>
+        <w:t>GET    /</w:t>
+      </w:r>
+      <w:proofErr w:type="spellStart"/>
+      <w:r>
+        <w:rPr>
+          <w:rFonts w:ascii="Times New Roman" w:hAnsi="Times New Roman" w:cs="Times New Roman"/>
+        </w:rPr>
+        <w:t>api</w:t>
+      </w:r>
+      <w:proofErr w:type="spellEnd"/>
+      <w:r>
+        <w:rPr>
+          <w:rFonts w:ascii="Times New Roman" w:hAnsi="Times New Roman" w:cs="Times New Roman"/>
+        </w:rPr>
+        <w:t>/v1/departments</w:t>
       </w:r>
     </w:p>
     <w:p>
@@ -3058,7 +3304,21 @@
         <w:rPr>
           <w:rFonts w:ascii="Times New Roman" w:hAnsi="Times New Roman" w:cs="Times New Roman"/>
         </w:rPr>
-        <w:t>POST   /api/v1/departments</w:t>
+        <w:t>POST   /</w:t>
+      </w:r>
+      <w:proofErr w:type="spellStart"/>
+      <w:r>
+        <w:rPr>
+          <w:rFonts w:ascii="Times New Roman" w:hAnsi="Times New Roman" w:cs="Times New Roman"/>
+        </w:rPr>
+        <w:t>api</w:t>
+      </w:r>
+      <w:proofErr w:type="spellEnd"/>
+      <w:r>
+        <w:rPr>
+          <w:rFonts w:ascii="Times New Roman" w:hAnsi="Times New Roman" w:cs="Times New Roman"/>
+        </w:rPr>
+        <w:t>/v1/departments</w:t>
       </w:r>
     </w:p>
     <w:p>
@@ -3076,7 +3336,21 @@
         <w:rPr>
           <w:rFonts w:ascii="Times New Roman" w:hAnsi="Times New Roman" w:cs="Times New Roman"/>
         </w:rPr>
-        <w:t>PUT    /api/v1/</w:t>
+        <w:t>PUT    /</w:t>
+      </w:r>
+      <w:proofErr w:type="spellStart"/>
+      <w:r>
+        <w:rPr>
+          <w:rFonts w:ascii="Times New Roman" w:hAnsi="Times New Roman" w:cs="Times New Roman"/>
+        </w:rPr>
+        <w:t>api</w:t>
+      </w:r>
+      <w:proofErr w:type="spellEnd"/>
+      <w:r>
+        <w:rPr>
+          <w:rFonts w:ascii="Times New Roman" w:hAnsi="Times New Roman" w:cs="Times New Roman"/>
+        </w:rPr>
+        <w:t>/v1/</w:t>
       </w:r>
       <w:proofErr w:type="gramStart"/>
       <w:r>
@@ -3108,7 +3382,21 @@
         <w:rPr>
           <w:rFonts w:ascii="Times New Roman" w:hAnsi="Times New Roman" w:cs="Times New Roman"/>
         </w:rPr>
-        <w:t>DELETE /api/v1/</w:t>
+        <w:t>DELETE /</w:t>
+      </w:r>
+      <w:proofErr w:type="spellStart"/>
+      <w:r>
+        <w:rPr>
+          <w:rFonts w:ascii="Times New Roman" w:hAnsi="Times New Roman" w:cs="Times New Roman"/>
+        </w:rPr>
+        <w:t>api</w:t>
+      </w:r>
+      <w:proofErr w:type="spellEnd"/>
+      <w:r>
+        <w:rPr>
+          <w:rFonts w:ascii="Times New Roman" w:hAnsi="Times New Roman" w:cs="Times New Roman"/>
+        </w:rPr>
+        <w:t>/v1/</w:t>
       </w:r>
       <w:proofErr w:type="gramStart"/>
       <w:r>
@@ -3166,7 +3454,21 @@
         <w:rPr>
           <w:rFonts w:ascii="Times New Roman" w:hAnsi="Times New Roman" w:cs="Times New Roman"/>
         </w:rPr>
-        <w:t>GET    /api/v1/subjects</w:t>
+        <w:t>GET    /</w:t>
+      </w:r>
+      <w:proofErr w:type="spellStart"/>
+      <w:r>
+        <w:rPr>
+          <w:rFonts w:ascii="Times New Roman" w:hAnsi="Times New Roman" w:cs="Times New Roman"/>
+        </w:rPr>
+        <w:t>api</w:t>
+      </w:r>
+      <w:proofErr w:type="spellEnd"/>
+      <w:r>
+        <w:rPr>
+          <w:rFonts w:ascii="Times New Roman" w:hAnsi="Times New Roman" w:cs="Times New Roman"/>
+        </w:rPr>
+        <w:t>/v1/subjects</w:t>
       </w:r>
     </w:p>
     <w:p>
@@ -3184,7 +3486,21 @@
         <w:rPr>
           <w:rFonts w:ascii="Times New Roman" w:hAnsi="Times New Roman" w:cs="Times New Roman"/>
         </w:rPr>
-        <w:t>POST   /api/v1/subjects</w:t>
+        <w:t>POST   /</w:t>
+      </w:r>
+      <w:proofErr w:type="spellStart"/>
+      <w:r>
+        <w:rPr>
+          <w:rFonts w:ascii="Times New Roman" w:hAnsi="Times New Roman" w:cs="Times New Roman"/>
+        </w:rPr>
+        <w:t>api</w:t>
+      </w:r>
+      <w:proofErr w:type="spellEnd"/>
+      <w:r>
+        <w:rPr>
+          <w:rFonts w:ascii="Times New Roman" w:hAnsi="Times New Roman" w:cs="Times New Roman"/>
+        </w:rPr>
+        <w:t>/v1/subjects</w:t>
       </w:r>
     </w:p>
     <w:p>
@@ -3202,7 +3518,21 @@
         <w:rPr>
           <w:rFonts w:ascii="Times New Roman" w:hAnsi="Times New Roman" w:cs="Times New Roman"/>
         </w:rPr>
-        <w:t>GET    /api/v1/</w:t>
+        <w:t>GET    /</w:t>
+      </w:r>
+      <w:proofErr w:type="spellStart"/>
+      <w:r>
+        <w:rPr>
+          <w:rFonts w:ascii="Times New Roman" w:hAnsi="Times New Roman" w:cs="Times New Roman"/>
+        </w:rPr>
+        <w:t>api</w:t>
+      </w:r>
+      <w:proofErr w:type="spellEnd"/>
+      <w:r>
+        <w:rPr>
+          <w:rFonts w:ascii="Times New Roman" w:hAnsi="Times New Roman" w:cs="Times New Roman"/>
+        </w:rPr>
+        <w:t>/v1/</w:t>
       </w:r>
       <w:proofErr w:type="gramStart"/>
       <w:r>
@@ -3234,7 +3564,21 @@
         <w:rPr>
           <w:rFonts w:ascii="Times New Roman" w:hAnsi="Times New Roman" w:cs="Times New Roman"/>
         </w:rPr>
-        <w:t>PUT    /api/v1/</w:t>
+        <w:t>PUT    /</w:t>
+      </w:r>
+      <w:proofErr w:type="spellStart"/>
+      <w:r>
+        <w:rPr>
+          <w:rFonts w:ascii="Times New Roman" w:hAnsi="Times New Roman" w:cs="Times New Roman"/>
+        </w:rPr>
+        <w:t>api</w:t>
+      </w:r>
+      <w:proofErr w:type="spellEnd"/>
+      <w:r>
+        <w:rPr>
+          <w:rFonts w:ascii="Times New Roman" w:hAnsi="Times New Roman" w:cs="Times New Roman"/>
+        </w:rPr>
+        <w:t>/v1/</w:t>
       </w:r>
       <w:proofErr w:type="gramStart"/>
       <w:r>
@@ -3279,7 +3623,21 @@
         <w:rPr>
           <w:rFonts w:ascii="Times New Roman" w:hAnsi="Times New Roman" w:cs="Times New Roman"/>
         </w:rPr>
-        <w:t>POST   /api/v1/enrollments</w:t>
+        <w:t>POST   /</w:t>
+      </w:r>
+      <w:proofErr w:type="spellStart"/>
+      <w:r>
+        <w:rPr>
+          <w:rFonts w:ascii="Times New Roman" w:hAnsi="Times New Roman" w:cs="Times New Roman"/>
+        </w:rPr>
+        <w:t>api</w:t>
+      </w:r>
+      <w:proofErr w:type="spellEnd"/>
+      <w:r>
+        <w:rPr>
+          <w:rFonts w:ascii="Times New Roman" w:hAnsi="Times New Roman" w:cs="Times New Roman"/>
+        </w:rPr>
+        <w:t>/v1/enrollments</w:t>
       </w:r>
     </w:p>
     <w:p>
@@ -3297,7 +3655,21 @@
         <w:rPr>
           <w:rFonts w:ascii="Times New Roman" w:hAnsi="Times New Roman" w:cs="Times New Roman"/>
         </w:rPr>
-        <w:t>GET    /api/v1/enrollments/</w:t>
+        <w:t>GET    /</w:t>
+      </w:r>
+      <w:proofErr w:type="spellStart"/>
+      <w:r>
+        <w:rPr>
+          <w:rFonts w:ascii="Times New Roman" w:hAnsi="Times New Roman" w:cs="Times New Roman"/>
+        </w:rPr>
+        <w:t>api</w:t>
+      </w:r>
+      <w:proofErr w:type="spellEnd"/>
+      <w:r>
+        <w:rPr>
+          <w:rFonts w:ascii="Times New Roman" w:hAnsi="Times New Roman" w:cs="Times New Roman"/>
+        </w:rPr>
+        <w:t>/v1/enrollments/</w:t>
       </w:r>
       <w:proofErr w:type="gramStart"/>
       <w:r>
@@ -3306,12 +3678,20 @@
         </w:rPr>
         <w:t>record/{</w:t>
       </w:r>
+      <w:proofErr w:type="spellStart"/>
       <w:proofErr w:type="gramEnd"/>
       <w:r>
         <w:rPr>
           <w:rFonts w:ascii="Times New Roman" w:hAnsi="Times New Roman" w:cs="Times New Roman"/>
         </w:rPr>
-        <w:t>recordId}</w:t>
+        <w:t>recordId</w:t>
+      </w:r>
+      <w:proofErr w:type="spellEnd"/>
+      <w:r>
+        <w:rPr>
+          <w:rFonts w:ascii="Times New Roman" w:hAnsi="Times New Roman" w:cs="Times New Roman"/>
+        </w:rPr>
+        <w:t>}</w:t>
       </w:r>
     </w:p>
     <w:p>
@@ -3331,7 +3711,23 @@
           <w:rFonts w:ascii="Times New Roman" w:hAnsi="Times New Roman" w:cs="Times New Roman"/>
           <w:lang w:val="es-DO"/>
         </w:rPr>
-        <w:t>DELETE /api/v1/enrollments/{id}</w:t>
+        <w:t>DELETE /api/v1/</w:t>
+      </w:r>
+      <w:proofErr w:type="spellStart"/>
+      <w:r>
+        <w:rPr>
+          <w:rFonts w:ascii="Times New Roman" w:hAnsi="Times New Roman" w:cs="Times New Roman"/>
+          <w:lang w:val="es-DO"/>
+        </w:rPr>
+        <w:t>enrollments</w:t>
+      </w:r>
+      <w:proofErr w:type="spellEnd"/>
+      <w:r>
+        <w:rPr>
+          <w:rFonts w:ascii="Times New Roman" w:hAnsi="Times New Roman" w:cs="Times New Roman"/>
+          <w:lang w:val="es-DO"/>
+        </w:rPr>
+        <w:t>/{id}</w:t>
       </w:r>
     </w:p>
     <w:p>

</xml_diff>